<commit_message>
Print variant of term note
</commit_message>
<xml_diff>
--- a/ещепечать.docx
+++ b/ещепечать.docx
@@ -21,7 +21,7 @@
         <w:rPr>
           <w:color w:val="auto"/>
         </w:rPr>
-        <w:t>литературных</w:t>
+        <w:t>использованных</w:t>
       </w:r>
       <w:r>
         <w:rPr>
@@ -80,49 +80,7 @@
         <w:rPr>
           <w:rFonts w:cs="Times New Roman"/>
         </w:rPr>
-        <w:t xml:space="preserve">Архитектура вычислительных систем [Электронный ресурс]: учебное пособие – Эл. изд. - Электрон. текстовые дан. (1 файл </w:t>
-      </w:r>
-      <w:proofErr w:type="spellStart"/>
-      <w:r>
-        <w:rPr>
-          <w:rFonts w:cs="Times New Roman"/>
-        </w:rPr>
-        <w:t>pdf</w:t>
-      </w:r>
-      <w:proofErr w:type="spellEnd"/>
-      <w:r>
-        <w:rPr>
-          <w:rFonts w:cs="Times New Roman"/>
-        </w:rPr>
-        <w:t xml:space="preserve">: 77 с.). – </w:t>
-      </w:r>
-      <w:proofErr w:type="spellStart"/>
-      <w:r>
-        <w:rPr>
-          <w:rFonts w:cs="Times New Roman"/>
-        </w:rPr>
-        <w:t>Грейбо</w:t>
-      </w:r>
-      <w:proofErr w:type="spellEnd"/>
-      <w:r>
-        <w:rPr>
-          <w:rFonts w:cs="Times New Roman"/>
-        </w:rPr>
-        <w:t xml:space="preserve"> С.В., </w:t>
-      </w:r>
-      <w:proofErr w:type="spellStart"/>
-      <w:r>
-        <w:rPr>
-          <w:rFonts w:cs="Times New Roman"/>
-        </w:rPr>
-        <w:t>Новосёлова</w:t>
-      </w:r>
-      <w:proofErr w:type="spellEnd"/>
-      <w:r>
-        <w:rPr>
-          <w:rFonts w:cs="Times New Roman"/>
-        </w:rPr>
-        <w:t xml:space="preserve"> Т.Е., Пронькин Н.Н., Семёнычева И.Ф. 2019. – Режим доступа: </w:t>
+        <w:t xml:space="preserve">Архитектура вычислительных систем [Электронный ресурс]: учебное пособие – Эл. изд. - Электрон. текстовые дан. (1 файл pdf: 77 с.). – Грейбо С.В., Новосёлова Т.Е., Пронькин Н.Н., Семёнычева И.Ф. 2019. – Режим доступа: </w:t>
       </w:r>
       <w:r>
         <w:t>http://scipro.ru/conf/computerarchitecture.pdf</w:t>
@@ -260,21 +218,12 @@
         </w:rPr>
         <w:t> </w:t>
       </w:r>
-      <w:proofErr w:type="spellStart"/>
-      <w:r>
-        <w:rPr>
-          <w:color w:val="auto"/>
-          <w:lang w:bidi="ar-SA"/>
-        </w:rPr>
-        <w:t>Каптерев</w:t>
-      </w:r>
-      <w:proofErr w:type="spellEnd"/>
-      <w:r>
-        <w:rPr>
-          <w:color w:val="auto"/>
-          <w:lang w:bidi="ar-SA"/>
-        </w:rPr>
-        <w:t xml:space="preserve"> А.И. Электронный учебник по информатике</w:t>
+      <w:r>
+        <w:rPr>
+          <w:color w:val="auto"/>
+          <w:lang w:bidi="ar-SA"/>
+        </w:rPr>
+        <w:t>Каптерев А.И. Электронный учебник по информатике</w:t>
       </w:r>
       <w:r>
         <w:rPr>
@@ -509,14 +458,12 @@
         </w:rPr>
         <w:t xml:space="preserve"> </w:t>
       </w:r>
-      <w:proofErr w:type="spellStart"/>
       <w:r>
         <w:rPr>
           <w:rFonts w:cs="Times New Roman"/>
         </w:rPr>
         <w:t>rabotaet</w:t>
       </w:r>
-      <w:proofErr w:type="spellEnd"/>
       <w:r>
         <w:rPr>
           <w:rFonts w:cs="Times New Roman"/>
@@ -730,19 +677,11 @@
         </w:rPr>
         <w:t> </w:t>
       </w:r>
-      <w:proofErr w:type="spellStart"/>
-      <w:r>
-        <w:rPr>
-          <w:rFonts w:cs="Times New Roman"/>
-        </w:rPr>
-        <w:t>NVMe</w:t>
-      </w:r>
-      <w:proofErr w:type="spellEnd"/>
-      <w:r>
-        <w:rPr>
-          <w:rFonts w:cs="Times New Roman"/>
-        </w:rPr>
-        <w:t>-накопител</w:t>
+      <w:r>
+        <w:rPr>
+          <w:rFonts w:cs="Times New Roman"/>
+        </w:rPr>
+        <w:t>NVMe-накопител</w:t>
       </w:r>
       <w:r>
         <w:rPr>

</xml_diff>